<commit_message>
提交learnGit.docx 加上了解决push -u origin master发生错误的办法
</commit_message>
<xml_diff>
--- a/learnGit.docx
+++ b/learnGit.docx
@@ -4975,6 +4975,109 @@
       <w:pPr>
         <w:widowControl/>
         <w:spacing w:before="100" w:beforeAutospacing="1" w:after="100" w:afterAutospacing="1"/>
+        <w:ind w:firstLine="705"/>
+        <w:jc w:val="left"/>
+        <w:rPr>
+          <w:rFonts w:hint="eastAsia" w:ascii="宋体" w:hAnsi="宋体" w:eastAsia="宋体" w:cs="宋体"/>
+          <w:kern w:val="0"/>
+          <w:sz w:val="24"/>
+          <w:lang w:val="en-US" w:eastAsia="zh-CN"/>
+        </w:rPr>
+      </w:pPr>
+      <w:r>
+        <w:rPr>
+          <w:rFonts w:hint="eastAsia" w:ascii="宋体" w:hAnsi="宋体" w:eastAsia="宋体" w:cs="宋体"/>
+          <w:kern w:val="0"/>
+          <w:sz w:val="24"/>
+          <w:lang w:val="en-US" w:eastAsia="zh-CN"/>
+        </w:rPr>
+        <w:t>遇到问题：</w:t>
+      </w:r>
+    </w:p>
+    <w:p>
+      <w:pPr>
+        <w:widowControl/>
+        <w:spacing w:before="100" w:beforeAutospacing="1" w:after="100" w:afterAutospacing="1"/>
+        <w:ind w:firstLine="705"/>
+        <w:jc w:val="left"/>
+      </w:pPr>
+      <w:r>
+        <w:drawing>
+          <wp:inline distT="0" distB="0" distL="114300" distR="114300">
+            <wp:extent cx="5209540" cy="1495425"/>
+            <wp:effectExtent l="0" t="0" r="10160" b="9525"/>
+            <wp:docPr id="59" name="图片 1"/>
+            <wp:cNvGraphicFramePr>
+              <a:graphicFrameLocks xmlns:a="http://schemas.openxmlformats.org/drawingml/2006/main" noChangeAspect="1"/>
+            </wp:cNvGraphicFramePr>
+            <a:graphic xmlns:a="http://schemas.openxmlformats.org/drawingml/2006/main">
+              <a:graphicData uri="http://schemas.openxmlformats.org/drawingml/2006/picture">
+                <pic:pic xmlns:pic="http://schemas.openxmlformats.org/drawingml/2006/picture">
+                  <pic:nvPicPr>
+                    <pic:cNvPr id="59" name="图片 1"/>
+                    <pic:cNvPicPr>
+                      <a:picLocks noChangeAspect="1"/>
+                    </pic:cNvPicPr>
+                  </pic:nvPicPr>
+                  <pic:blipFill>
+                    <a:blip r:embed="rId45"/>
+                    <a:stretch>
+                      <a:fillRect/>
+                    </a:stretch>
+                  </pic:blipFill>
+                  <pic:spPr>
+                    <a:xfrm>
+                      <a:off x="0" y="0"/>
+                      <a:ext cx="5209540" cy="1495425"/>
+                    </a:xfrm>
+                    <a:prstGeom prst="rect">
+                      <a:avLst/>
+                    </a:prstGeom>
+                    <a:noFill/>
+                    <a:ln w="9525">
+                      <a:noFill/>
+                    </a:ln>
+                  </pic:spPr>
+                </pic:pic>
+              </a:graphicData>
+            </a:graphic>
+          </wp:inline>
+        </w:drawing>
+      </w:r>
+    </w:p>
+    <w:p>
+      <w:pPr>
+        <w:widowControl/>
+        <w:spacing w:before="100" w:beforeAutospacing="1" w:after="100" w:afterAutospacing="1"/>
+        <w:ind w:firstLine="705"/>
+        <w:jc w:val="left"/>
+        <w:rPr>
+          <w:rFonts w:hint="eastAsia" w:eastAsiaTheme="minorEastAsia"/>
+          <w:lang w:eastAsia="zh-CN"/>
+        </w:rPr>
+      </w:pPr>
+      <w:r>
+        <w:rPr>
+          <w:rFonts w:hint="eastAsia"/>
+          <w:lang w:eastAsia="zh-CN"/>
+        </w:rPr>
+        <w:t>解决：</w:t>
+      </w:r>
+      <w:r>
+        <w:rPr>
+          <w:rFonts w:ascii="宋体" w:hAnsi="宋体" w:eastAsia="宋体" w:cs="宋体"/>
+          <w:sz w:val="24"/>
+          <w:szCs w:val="24"/>
+        </w:rPr>
+        <w:t>git pull --rebase origin master</w:t>
+      </w:r>
+      <w:bookmarkStart w:id="0" w:name="_GoBack"/>
+      <w:bookmarkEnd w:id="0"/>
+    </w:p>
+    <w:p>
+      <w:pPr>
+        <w:widowControl/>
+        <w:spacing w:before="100" w:beforeAutospacing="1" w:after="100" w:afterAutospacing="1"/>
         <w:jc w:val="left"/>
         <w:rPr>
           <w:rFonts w:ascii="宋体" w:hAnsi="宋体" w:eastAsia="宋体" w:cs="宋体"/>
@@ -5055,7 +5158,7 @@
                     </pic:cNvPicPr>
                   </pic:nvPicPr>
                   <pic:blipFill>
-                    <a:blip r:embed="rId45" cstate="print"/>
+                    <a:blip r:embed="rId46" cstate="print"/>
                     <a:srcRect/>
                     <a:stretch>
                       <a:fillRect/>
@@ -5259,7 +5362,7 @@
                     </pic:cNvPicPr>
                   </pic:nvPicPr>
                   <pic:blipFill>
-                    <a:blip r:embed="rId46" cstate="print"/>
+                    <a:blip r:embed="rId47" cstate="print"/>
                     <a:srcRect/>
                     <a:stretch>
                       <a:fillRect/>
@@ -5332,7 +5435,7 @@
                     </pic:cNvPicPr>
                   </pic:nvPicPr>
                   <pic:blipFill>
-                    <a:blip r:embed="rId47" cstate="print"/>
+                    <a:blip r:embed="rId48" cstate="print"/>
                     <a:srcRect/>
                     <a:stretch>
                       <a:fillRect/>
@@ -5405,7 +5508,7 @@
                     </pic:cNvPicPr>
                   </pic:nvPicPr>
                   <pic:blipFill>
-                    <a:blip r:embed="rId48" cstate="print"/>
+                    <a:blip r:embed="rId49" cstate="print"/>
                     <a:srcRect/>
                     <a:stretch>
                       <a:fillRect/>
@@ -5497,7 +5600,7 @@
                     </pic:cNvPicPr>
                   </pic:nvPicPr>
                   <pic:blipFill>
-                    <a:blip r:embed="rId49"/>
+                    <a:blip r:embed="rId50"/>
                     <a:stretch>
                       <a:fillRect/>
                     </a:stretch>
@@ -5615,7 +5718,7 @@
                     </pic:cNvPicPr>
                   </pic:nvPicPr>
                   <pic:blipFill>
-                    <a:blip r:embed="rId50"/>
+                    <a:blip r:embed="rId51"/>
                     <a:stretch>
                       <a:fillRect/>
                     </a:stretch>
@@ -5681,7 +5784,7 @@
                     </pic:cNvPicPr>
                   </pic:nvPicPr>
                   <pic:blipFill>
-                    <a:blip r:embed="rId51"/>
+                    <a:blip r:embed="rId52"/>
                     <a:stretch>
                       <a:fillRect/>
                     </a:stretch>
@@ -5757,7 +5860,7 @@
                     </pic:cNvPicPr>
                   </pic:nvPicPr>
                   <pic:blipFill>
-                    <a:blip r:embed="rId52"/>
+                    <a:blip r:embed="rId53"/>
                     <a:stretch>
                       <a:fillRect/>
                     </a:stretch>
@@ -5858,7 +5961,7 @@
                     </pic:cNvPicPr>
                   </pic:nvPicPr>
                   <pic:blipFill>
-                    <a:blip r:embed="rId53"/>
+                    <a:blip r:embed="rId54"/>
                     <a:stretch>
                       <a:fillRect/>
                     </a:stretch>
@@ -6062,8 +6165,6 @@
         </w:rPr>
         <w:t>git merge name</w:t>
       </w:r>
-      <w:bookmarkStart w:id="0" w:name="_GoBack"/>
-      <w:bookmarkEnd w:id="0"/>
     </w:p>
     <w:p>
       <w:pPr>
@@ -6152,7 +6253,7 @@
                     </pic:cNvPicPr>
                   </pic:nvPicPr>
                   <pic:blipFill>
-                    <a:blip r:embed="rId54"/>
+                    <a:blip r:embed="rId55"/>
                     <a:stretch>
                       <a:fillRect/>
                     </a:stretch>
@@ -6218,7 +6319,7 @@
                     </pic:cNvPicPr>
                   </pic:nvPicPr>
                   <pic:blipFill>
-                    <a:blip r:embed="rId55"/>
+                    <a:blip r:embed="rId56"/>
                     <a:stretch>
                       <a:fillRect/>
                     </a:stretch>
@@ -6284,7 +6385,7 @@
                     </pic:cNvPicPr>
                   </pic:nvPicPr>
                   <pic:blipFill>
-                    <a:blip r:embed="rId56"/>
+                    <a:blip r:embed="rId57"/>
                     <a:stretch>
                       <a:fillRect/>
                     </a:stretch>
@@ -6350,7 +6451,7 @@
                     </pic:cNvPicPr>
                   </pic:nvPicPr>
                   <pic:blipFill>
-                    <a:blip r:embed="rId57"/>
+                    <a:blip r:embed="rId58"/>
                     <a:stretch>
                       <a:fillRect/>
                     </a:stretch>
@@ -6416,7 +6517,7 @@
                     </pic:cNvPicPr>
                   </pic:nvPicPr>
                   <pic:blipFill>
-                    <a:blip r:embed="rId58"/>
+                    <a:blip r:embed="rId59"/>
                     <a:stretch>
                       <a:fillRect/>
                     </a:stretch>
@@ -6498,7 +6599,7 @@
                     </pic:cNvPicPr>
                   </pic:nvPicPr>
                   <pic:blipFill>
-                    <a:blip r:embed="rId59" cstate="print"/>
+                    <a:blip r:embed="rId60" cstate="print"/>
                     <a:srcRect/>
                     <a:stretch>
                       <a:fillRect/>
@@ -7143,7 +7244,7 @@
                     </pic:cNvPicPr>
                   </pic:nvPicPr>
                   <pic:blipFill>
-                    <a:blip r:embed="rId60"/>
+                    <a:blip r:embed="rId61"/>
                     <a:stretch>
                       <a:fillRect/>
                     </a:stretch>
@@ -7207,7 +7308,7 @@
                     </pic:cNvPicPr>
                   </pic:nvPicPr>
                   <pic:blipFill>
-                    <a:blip r:embed="rId61"/>
+                    <a:blip r:embed="rId62"/>
                     <a:stretch>
                       <a:fillRect/>
                     </a:stretch>
@@ -7271,7 +7372,7 @@
                     </pic:cNvPicPr>
                   </pic:nvPicPr>
                   <pic:blipFill>
-                    <a:blip r:embed="rId62"/>
+                    <a:blip r:embed="rId63"/>
                     <a:stretch>
                       <a:fillRect/>
                     </a:stretch>

</xml_diff>

<commit_message>
修改learnGit.docx--添加了‘了‘your branch is up-to-date..解释'
</commit_message>
<xml_diff>
--- a/learnGit.docx
+++ b/learnGit.docx
@@ -7321,19 +7321,189 @@
           </wp:inline>
         </w:drawing>
       </w:r>
+    </w:p>
+    <w:p>
+      <w:pPr>
+        <w:widowControl/>
+        <w:spacing w:before="100" w:beforeAutospacing="1" w:after="100" w:afterAutospacing="1"/>
+        <w:jc w:val="left"/>
+        <w:rPr>
+          <w:rFonts w:hint="eastAsia" w:ascii="宋体" w:hAnsi="宋体" w:eastAsia="宋体" w:cs="宋体"/>
+          <w:kern w:val="0"/>
+          <w:sz w:val="24"/>
+          <w:lang w:eastAsia="zh-CN"/>
+        </w:rPr>
+      </w:pPr>
+      <w:r>
+        <w:rPr>
+          <w:rFonts w:hint="eastAsia" w:ascii="宋体" w:hAnsi="宋体" w:eastAsia="宋体" w:cs="宋体"/>
+          <w:kern w:val="0"/>
+          <w:sz w:val="24"/>
+          <w:lang w:eastAsia="zh-CN"/>
+        </w:rPr>
+        <w:t>问题：</w:t>
+      </w:r>
+      <w:r>
+        <w:rPr>
+          <w:rFonts w:hint="eastAsia" w:ascii="宋体" w:hAnsi="宋体" w:eastAsia="宋体" w:cs="宋体"/>
+          <w:kern w:val="0"/>
+          <w:sz w:val="24"/>
+          <w:lang w:val="en-US" w:eastAsia="zh-CN"/>
+        </w:rPr>
+        <w:t xml:space="preserve">your branch is up-to-date with </w:t>
+      </w:r>
+      <w:r>
+        <w:rPr>
+          <w:rFonts w:hint="default" w:ascii="宋体" w:hAnsi="宋体" w:eastAsia="宋体" w:cs="宋体"/>
+          <w:kern w:val="0"/>
+          <w:sz w:val="24"/>
+          <w:lang w:val="en-US" w:eastAsia="zh-CN"/>
+        </w:rPr>
+        <w:t>‘</w:t>
+      </w:r>
+      <w:r>
+        <w:rPr>
+          <w:rFonts w:hint="eastAsia" w:ascii="宋体" w:hAnsi="宋体" w:eastAsia="宋体" w:cs="宋体"/>
+          <w:kern w:val="0"/>
+          <w:sz w:val="24"/>
+          <w:lang w:val="en-US" w:eastAsia="zh-CN"/>
+        </w:rPr>
+        <w:t>origin/master</w:t>
+      </w:r>
+      <w:r>
+        <w:rPr>
+          <w:rFonts w:hint="default" w:ascii="宋体" w:hAnsi="宋体" w:eastAsia="宋体" w:cs="宋体"/>
+          <w:kern w:val="0"/>
+          <w:sz w:val="24"/>
+          <w:lang w:val="en-US" w:eastAsia="zh-CN"/>
+        </w:rPr>
+        <w:t>’</w:t>
+      </w:r>
+      <w:r>
+        <w:rPr>
+          <w:rFonts w:hint="eastAsia" w:ascii="宋体" w:hAnsi="宋体" w:eastAsia="宋体" w:cs="宋体"/>
+          <w:kern w:val="0"/>
+          <w:sz w:val="24"/>
+          <w:lang w:val="en-US" w:eastAsia="zh-CN"/>
+        </w:rPr>
+        <w:t>是什么意思?</w:t>
+      </w:r>
+    </w:p>
+    <w:p>
+      <w:pPr>
+        <w:widowControl/>
+        <w:spacing w:before="100" w:beforeAutospacing="1" w:after="100" w:afterAutospacing="1"/>
+        <w:jc w:val="left"/>
+        <w:rPr>
+          <w:rFonts w:hint="eastAsia" w:ascii="宋体" w:hAnsi="宋体" w:eastAsia="宋体" w:cs="宋体"/>
+          <w:kern w:val="0"/>
+          <w:sz w:val="24"/>
+          <w:lang w:eastAsia="zh-CN"/>
+        </w:rPr>
+      </w:pPr>
+      <w:r>
+        <w:drawing>
+          <wp:inline distT="0" distB="0" distL="114300" distR="114300">
+            <wp:extent cx="5269230" cy="1120140"/>
+            <wp:effectExtent l="0" t="0" r="7620" b="3810"/>
+            <wp:docPr id="63" name="图片 1"/>
+            <wp:cNvGraphicFramePr>
+              <a:graphicFrameLocks xmlns:a="http://schemas.openxmlformats.org/drawingml/2006/main" noChangeAspect="1"/>
+            </wp:cNvGraphicFramePr>
+            <a:graphic xmlns:a="http://schemas.openxmlformats.org/drawingml/2006/main">
+              <a:graphicData uri="http://schemas.openxmlformats.org/drawingml/2006/picture">
+                <pic:pic xmlns:pic="http://schemas.openxmlformats.org/drawingml/2006/picture">
+                  <pic:nvPicPr>
+                    <pic:cNvPr id="63" name="图片 1"/>
+                    <pic:cNvPicPr>
+                      <a:picLocks noChangeAspect="1"/>
+                    </pic:cNvPicPr>
+                  </pic:nvPicPr>
+                  <pic:blipFill>
+                    <a:blip r:embed="rId63"/>
+                    <a:stretch>
+                      <a:fillRect/>
+                    </a:stretch>
+                  </pic:blipFill>
+                  <pic:spPr>
+                    <a:xfrm>
+                      <a:off x="0" y="0"/>
+                      <a:ext cx="5269230" cy="1120140"/>
+                    </a:xfrm>
+                    <a:prstGeom prst="rect">
+                      <a:avLst/>
+                    </a:prstGeom>
+                    <a:noFill/>
+                    <a:ln w="9525">
+                      <a:noFill/>
+                    </a:ln>
+                  </pic:spPr>
+                </pic:pic>
+              </a:graphicData>
+            </a:graphic>
+          </wp:inline>
+        </w:drawing>
+      </w:r>
+    </w:p>
+    <w:p>
+      <w:pPr>
+        <w:pStyle w:val="4"/>
+        <w:keepNext w:val="0"/>
+        <w:keepLines w:val="0"/>
+        <w:widowControl/>
+        <w:suppressLineNumbers w:val="0"/>
+        <w:rPr>
+          <w:rFonts w:hint="eastAsia" w:eastAsiaTheme="minorEastAsia"/>
+          <w:sz w:val="24"/>
+          <w:szCs w:val="24"/>
+          <w:lang w:val="en-US" w:eastAsia="zh-CN"/>
+        </w:rPr>
+      </w:pPr>
+      <w:r>
+        <w:rPr>
+          <w:rFonts w:hint="eastAsia"/>
+          <w:sz w:val="24"/>
+          <w:szCs w:val="24"/>
+          <w:lang w:val="en-US" w:eastAsia="zh-CN"/>
+        </w:rPr>
+        <w:t>解答：</w:t>
+      </w:r>
+      <w:r>
+        <w:rPr>
+          <w:rFonts w:ascii="宋体" w:hAnsi="宋体" w:eastAsia="宋体" w:cs="宋体"/>
+          <w:sz w:val="24"/>
+          <w:szCs w:val="24"/>
+        </w:rPr>
+        <w:t>你的分支和origin/master是同步的，这里的origin是远程仓库的名字，master是分支的名字，也就是说本地的master分支和远程仓库origin的master分支是同步的</w:t>
+      </w:r>
+      <w:r>
+        <w:rPr>
+          <w:rFonts w:hint="eastAsia" w:ascii="宋体" w:hAnsi="宋体" w:eastAsia="宋体" w:cs="宋体"/>
+          <w:sz w:val="24"/>
+          <w:szCs w:val="24"/>
+          <w:lang w:eastAsia="zh-CN"/>
+        </w:rPr>
+        <w:t>。</w:t>
+      </w:r>
       <w:bookmarkStart w:id="0" w:name="_GoBack"/>
       <w:bookmarkEnd w:id="0"/>
     </w:p>
     <w:p>
       <w:pPr>
-        <w:widowControl/>
-        <w:spacing w:before="100" w:beforeAutospacing="1" w:after="100" w:afterAutospacing="1"/>
-        <w:jc w:val="left"/>
-        <w:rPr>
-          <w:rFonts w:ascii="宋体" w:hAnsi="宋体" w:eastAsia="宋体" w:cs="宋体"/>
-          <w:kern w:val="0"/>
-          <w:sz w:val="24"/>
-        </w:rPr>
+        <w:pStyle w:val="4"/>
+        <w:keepNext w:val="0"/>
+        <w:keepLines w:val="0"/>
+        <w:widowControl/>
+        <w:suppressLineNumbers w:val="0"/>
+      </w:pPr>
+    </w:p>
+    <w:p>
+      <w:pPr>
+        <w:pStyle w:val="4"/>
+        <w:keepNext w:val="0"/>
+        <w:keepLines w:val="0"/>
+        <w:widowControl/>
+        <w:suppressLineNumbers w:val="0"/>
       </w:pPr>
     </w:p>
     <w:p>
@@ -7399,7 +7569,7 @@
                     </pic:cNvPicPr>
                   </pic:nvPicPr>
                   <pic:blipFill>
-                    <a:blip r:embed="rId63"/>
+                    <a:blip r:embed="rId64"/>
                     <a:stretch>
                       <a:fillRect/>
                     </a:stretch>
@@ -7463,7 +7633,7 @@
                     </pic:cNvPicPr>
                   </pic:nvPicPr>
                   <pic:blipFill>
-                    <a:blip r:embed="rId64"/>
+                    <a:blip r:embed="rId65"/>
                     <a:stretch>
                       <a:fillRect/>
                     </a:stretch>
@@ -7527,7 +7697,7 @@
                     </pic:cNvPicPr>
                   </pic:nvPicPr>
                   <pic:blipFill>
-                    <a:blip r:embed="rId65"/>
+                    <a:blip r:embed="rId66"/>
                     <a:stretch>
                       <a:fillRect/>
                     </a:stretch>

</xml_diff>